<commit_message>
- Corrigindo língua do menu principal - Navegação pelos botões da janela como TAB ou setas agora na ordem correta - Reformatando itens do setup na documentação - Salvar dados da corrida em ARQUIVO (ao invés de banco de dados) ......Criação de arquivos implementada - Uma pequena reorganização dos fontes do projeto - Tela de configurações melhorada - Logos atualizados
</commit_message>
<xml_diff>
--- a/doc/doc_src/Setup_e_Info_Corrida.docx
+++ b/doc/doc_src/Setup_e_Info_Corrida.docx
@@ -16,6 +16,182 @@
           <w:sz w:val="36"/>
         </w:rPr>
         <w:t>Setup + Info da Corrida</w:t>
+      </w:r>
+    </w:p>
+    <w:p>
+      <w:pPr>
+        <w:rPr>
+          <w:b/>
+        </w:rPr>
+      </w:pPr>
+    </w:p>
+    <w:p>
+      <w:pPr>
+        <w:rPr>
+          <w:b/>
+        </w:rPr>
+      </w:pPr>
+      <w:r>
+        <w:rPr>
+          <w:b/>
+        </w:rPr>
+        <w:t>50 x ABC - 50 letras ou espaço</w:t>
+      </w:r>
+    </w:p>
+    <w:p>
+      <w:pPr>
+        <w:rPr>
+          <w:b/>
+        </w:rPr>
+      </w:pPr>
+      <w:r>
+        <w:rPr>
+          <w:b/>
+        </w:rPr>
+        <w:t>00</w:t>
+      </w:r>
+      <w:r>
+        <w:rPr>
+          <w:b/>
+        </w:rPr>
+        <w:t xml:space="preserve"> - inteiro de 2 dígitos</w:t>
+      </w:r>
+    </w:p>
+    <w:p>
+      <w:pPr>
+        <w:rPr>
+          <w:b/>
+        </w:rPr>
+      </w:pPr>
+      <w:r>
+        <w:rPr>
+          <w:b/>
+        </w:rPr>
+        <w:t>000</w:t>
+      </w:r>
+      <w:r>
+        <w:rPr>
+          <w:b/>
+        </w:rPr>
+        <w:t xml:space="preserve"> - inteiro de 3 dígitos</w:t>
+      </w:r>
+    </w:p>
+    <w:p>
+      <w:pPr>
+        <w:rPr>
+          <w:b/>
+        </w:rPr>
+      </w:pPr>
+      <w:r>
+        <w:rPr>
+          <w:b/>
+        </w:rPr>
+        <w:t>00</w:t>
+      </w:r>
+      <w:r>
+        <w:rPr>
+          <w:b/>
+        </w:rPr>
+        <w:t>,</w:t>
+      </w:r>
+      <w:r>
+        <w:rPr>
+          <w:b/>
+        </w:rPr>
+        <w:t>00</w:t>
+      </w:r>
+      <w:r>
+        <w:rPr>
+          <w:b/>
+        </w:rPr>
+        <w:t xml:space="preserve"> - ponto flutuante (ex. 23,30)</w:t>
+      </w:r>
+    </w:p>
+    <w:p>
+      <w:pPr>
+        <w:rPr>
+          <w:b/>
+        </w:rPr>
+      </w:pPr>
+      <w:r>
+        <w:rPr>
+          <w:b/>
+        </w:rPr>
+        <w:t>000</w:t>
+      </w:r>
+      <w:r>
+        <w:rPr>
+          <w:b/>
+        </w:rPr>
+        <w:t>,</w:t>
+      </w:r>
+      <w:r>
+        <w:rPr>
+          <w:b/>
+        </w:rPr>
+        <w:t>00</w:t>
+      </w:r>
+      <w:r>
+        <w:rPr>
+          <w:b/>
+        </w:rPr>
+        <w:t xml:space="preserve"> - (ex. 130,10)</w:t>
+      </w:r>
+    </w:p>
+    <w:p>
+      <w:pPr>
+        <w:rPr>
+          <w:b/>
+        </w:rPr>
+      </w:pPr>
+      <w:r>
+        <w:rPr>
+          <w:b/>
+        </w:rPr>
+        <w:t>(A|</w:t>
+      </w:r>
+      <w:r>
+        <w:rPr>
+          <w:b/>
+        </w:rPr>
+        <w:t xml:space="preserve"> </w:t>
+      </w:r>
+      <w:r>
+        <w:rPr>
+          <w:b/>
+        </w:rPr>
+        <w:t>B</w:t>
+      </w:r>
+      <w:r>
+        <w:rPr>
+          <w:b/>
+        </w:rPr>
+        <w:t>|</w:t>
+      </w:r>
+      <w:r>
+        <w:rPr>
+          <w:b/>
+        </w:rPr>
+        <w:t xml:space="preserve"> </w:t>
+      </w:r>
+      <w:r>
+        <w:rPr>
+          <w:b/>
+        </w:rPr>
+        <w:t>C) - escolha entre A, B ou C</w:t>
+      </w:r>
+    </w:p>
+    <w:p>
+      <w:pPr>
+        <w:rPr>
+          <w:b/>
+        </w:rPr>
+      </w:pPr>
+      <w:r>
+        <w:rPr>
+          <w:b/>
+        </w:rPr>
+        <w:t>F/R - deve dar input de dois valores, um para frente (F) e outro para traz (R)</w:t>
       </w:r>
     </w:p>
     <w:p>
@@ -54,6 +230,9 @@
     </w:p>
     <w:p>
       <w:r>
+        <w:t>**</w:t>
+      </w:r>
+      <w:r>
         <w:t>Piloto</w:t>
       </w:r>
       <w:r>
@@ -68,6 +247,9 @@
       <w:r>
         <w:t xml:space="preserve"> (50</w:t>
       </w:r>
+      <w:r>
+        <w:t xml:space="preserve"> x ABC)</w:t>
+      </w:r>
     </w:p>
     <w:p>
       <w:r>
@@ -83,42 +265,78 @@
         <w:t xml:space="preserve"> kg</w:t>
       </w:r>
       <w:r>
-        <w:t xml:space="preserve"> (float: 113,40)</w:t>
-      </w:r>
-    </w:p>
-    <w:p>
-      <w:pPr>
-        <w:rPr>
-          <w:lang w:val="en-US"/>
-        </w:rPr>
-      </w:pPr>
-      <w:r>
-        <w:rPr>
-          <w:lang w:val="en-US"/>
-        </w:rPr>
-        <w:t>Altura – cm (float: 1,90)</w:t>
-      </w:r>
-    </w:p>
-    <w:p>
-      <w:pPr>
-        <w:rPr>
-          <w:lang w:val="en-US"/>
-        </w:rPr>
-      </w:pPr>
-    </w:p>
-    <w:p>
-      <w:pPr>
-        <w:rPr>
-          <w:b/>
-          <w:lang w:val="en-US"/>
-        </w:rPr>
-      </w:pPr>
-      <w:r>
-        <w:rPr>
-          <w:b/>
-          <w:lang w:val="en-US"/>
-        </w:rPr>
-        <w:t>Weather SET UP</w:t>
+        <w:t xml:space="preserve"> (</w:t>
+      </w:r>
+      <w:r>
+        <w:t>000</w:t>
+      </w:r>
+      <w:r>
+        <w:t>,</w:t>
+      </w:r>
+      <w:r>
+        <w:t>00</w:t>
+      </w:r>
+      <w:r>
+        <w:t>)</w:t>
+      </w:r>
+    </w:p>
+    <w:p>
+      <w:pPr>
+        <w:rPr>
+          <w:lang w:val="en-US"/>
+        </w:rPr>
+      </w:pPr>
+      <w:r>
+        <w:rPr>
+          <w:lang w:val="en-US"/>
+        </w:rPr>
+        <w:t>Altura – cm (</w:t>
+      </w:r>
+      <w:r>
+        <w:rPr>
+          <w:lang w:val="en-US"/>
+        </w:rPr>
+        <w:t>0</w:t>
+      </w:r>
+      <w:r>
+        <w:rPr>
+          <w:lang w:val="en-US"/>
+        </w:rPr>
+        <w:t>,</w:t>
+      </w:r>
+      <w:r>
+        <w:rPr>
+          <w:lang w:val="en-US"/>
+        </w:rPr>
+        <w:t>00</w:t>
+      </w:r>
+      <w:r>
+        <w:rPr>
+          <w:lang w:val="en-US"/>
+        </w:rPr>
+        <w:t>)</w:t>
+      </w:r>
+    </w:p>
+    <w:p>
+      <w:pPr>
+        <w:rPr>
+          <w:lang w:val="en-US"/>
+        </w:rPr>
+      </w:pPr>
+    </w:p>
+    <w:p>
+      <w:pPr>
+        <w:rPr>
+          <w:b/>
+          <w:lang w:val="en-US"/>
+        </w:rPr>
+      </w:pPr>
+      <w:r>
+        <w:rPr>
+          <w:b/>
+          <w:lang w:val="en-US"/>
+        </w:rPr>
+        <w:t>Ambiente / Pista</w:t>
       </w:r>
     </w:p>
     <w:p>
@@ -126,300 +344,277 @@
         <w:t>Temperatura Ambiente (°C)</w:t>
       </w:r>
       <w:r>
-        <w:t xml:space="preserve"> (2)</w:t>
-      </w:r>
-    </w:p>
-    <w:p>
-      <w:r>
-        <w:t>Clima (Ensolarado/nublado/Chuvoso)</w:t>
+        <w:t xml:space="preserve"> (</w:t>
+      </w:r>
+      <w:r>
+        <w:t>00</w:t>
+      </w:r>
+      <w:r>
+        <w:t>)</w:t>
+      </w:r>
+    </w:p>
+    <w:p>
+      <w:r>
+        <w:t>Clima (Ensolarado</w:t>
+      </w:r>
+      <w:r>
+        <w:t>|</w:t>
+      </w:r>
+      <w:r>
+        <w:t>nublado</w:t>
+      </w:r>
+      <w:r>
+        <w:t>|</w:t>
+      </w:r>
+      <w:r>
+        <w:t>Chuvoso)</w:t>
       </w:r>
     </w:p>
     <w:p>
       <w:r>
         <w:t>pista</w:t>
       </w:r>
-    </w:p>
-    <w:p>
-      <w:r>
-        <w:t>Trocar F/T   por (F)ront  e (R)ear</w:t>
-      </w:r>
-    </w:p>
-    <w:p>
-      <w:pPr>
-        <w:rPr>
-          <w:b/>
-        </w:rPr>
-      </w:pPr>
-      <w:r>
-        <w:rPr>
-          <w:b/>
-        </w:rPr>
-        <w:t>Dado Coletado</w:t>
-      </w:r>
-    </w:p>
-    <w:p>
-      <w:r>
-        <w:t>Temperatura de intake</w:t>
-      </w:r>
-      <w:r>
-        <w:t xml:space="preserve">  (ainda tem q avali</w:t>
-      </w:r>
-      <w:bookmarkStart w:id="0" w:name="_GoBack"/>
-      <w:bookmarkEnd w:id="0"/>
-      <w:r>
-        <w:t>ar)</w:t>
-      </w:r>
-    </w:p>
-    <w:p>
-      <w:pPr>
-        <w:rPr>
-          <w:b/>
-        </w:rPr>
-      </w:pPr>
-    </w:p>
-    <w:p>
-      <w:pPr>
-        <w:rPr>
-          <w:b/>
-        </w:rPr>
-      </w:pPr>
-    </w:p>
-    <w:p>
-      <w:pPr>
-        <w:rPr>
-          <w:b/>
-        </w:rPr>
-      </w:pPr>
-    </w:p>
-    <w:p>
-      <w:pPr>
-        <w:rPr>
-          <w:b/>
-        </w:rPr>
-      </w:pPr>
-    </w:p>
-    <w:p>
-      <w:pPr>
-        <w:rPr>
-          <w:b/>
-        </w:rPr>
-      </w:pPr>
-    </w:p>
-    <w:p>
-      <w:pPr>
-        <w:rPr>
-          <w:b/>
-        </w:rPr>
-      </w:pPr>
-    </w:p>
-    <w:p>
-      <w:pPr>
-        <w:rPr>
-          <w:b/>
-        </w:rPr>
-      </w:pPr>
-    </w:p>
-    <w:p>
-      <w:pPr>
-        <w:rPr>
-          <w:b/>
-        </w:rPr>
-      </w:pPr>
-    </w:p>
-    <w:p>
-      <w:pPr>
-        <w:rPr>
-          <w:b/>
-        </w:rPr>
-      </w:pPr>
-    </w:p>
-    <w:p>
-      <w:pPr>
-        <w:rPr>
-          <w:b/>
-        </w:rPr>
-      </w:pPr>
-    </w:p>
-    <w:p>
-      <w:pPr>
-        <w:rPr>
-          <w:b/>
-        </w:rPr>
-      </w:pPr>
-    </w:p>
-    <w:p>
-      <w:pPr>
-        <w:rPr>
-          <w:b/>
-        </w:rPr>
-      </w:pPr>
-    </w:p>
-    <w:p>
-      <w:pPr>
-        <w:rPr>
-          <w:b/>
-        </w:rPr>
-      </w:pPr>
-    </w:p>
-    <w:p>
-      <w:pPr>
-        <w:rPr>
-          <w:b/>
-        </w:rPr>
-      </w:pPr>
-    </w:p>
-    <w:p>
-      <w:pPr>
-        <w:rPr>
-          <w:b/>
-        </w:rPr>
-      </w:pPr>
-    </w:p>
-    <w:p>
-      <w:pPr>
-        <w:rPr>
-          <w:b/>
-        </w:rPr>
-      </w:pPr>
-    </w:p>
-    <w:p>
-      <w:pPr>
-        <w:rPr>
-          <w:b/>
-        </w:rPr>
-      </w:pPr>
-      <w:r>
-        <w:rPr>
-          <w:b/>
-        </w:rPr>
+      <w:r>
+        <w:t xml:space="preserve"> (Molhada </w:t>
+      </w:r>
+      <w:r>
+        <w:t>|</w:t>
+      </w:r>
+      <w:r>
+        <w:t xml:space="preserve"> Parc. Molh.</w:t>
+      </w:r>
+      <w:r>
+        <w:t xml:space="preserve"> |</w:t>
+      </w:r>
+      <w:r>
+        <w:t xml:space="preserve"> Seca)</w:t>
+      </w:r>
+    </w:p>
+    <w:p>
+      <w:pPr>
+        <w:rPr>
+          <w:b/>
+        </w:rPr>
+      </w:pPr>
+      <w:r>
+        <w:rPr>
+          <w:b/>
+        </w:rPr>
+        <w:t xml:space="preserve">SETUP </w:t>
+      </w:r>
+      <w:r>
+        <w:rPr>
+          <w:b/>
+        </w:rPr>
+        <w:t>Carro</w:t>
+      </w:r>
+    </w:p>
+    <w:p>
+      <w:r>
+        <w:t>Massa do carro</w:t>
+      </w:r>
+      <w:r>
+        <w:t xml:space="preserve"> </w:t>
+      </w:r>
+      <w:r>
+        <w:t>–</w:t>
+      </w:r>
+      <w:r>
+        <w:t xml:space="preserve"> kg</w:t>
+      </w:r>
+      <w:r>
+        <w:t xml:space="preserve"> (</w:t>
+      </w:r>
+      <w:r>
+        <w:t>000</w:t>
+      </w:r>
+      <w:r>
+        <w:t>,</w:t>
+      </w:r>
+      <w:r>
+        <w:t>00</w:t>
+      </w:r>
+      <w:r>
+        <w:t>)</w:t>
+      </w:r>
+    </w:p>
+    <w:p>
+      <w:r>
+        <w:t>Combustível</w:t>
+      </w:r>
+      <w:r>
+        <w:t xml:space="preserve"> </w:t>
+      </w:r>
+      <w:r>
+        <w:t>–</w:t>
+      </w:r>
+      <w:r>
+        <w:t xml:space="preserve"> kg</w:t>
+      </w:r>
+      <w:r>
+        <w:t xml:space="preserve"> (</w:t>
+      </w:r>
+      <w:r>
+        <w:t>000</w:t>
+      </w:r>
+      <w:r>
+        <w:t>,</w:t>
+      </w:r>
+      <w:r>
+        <w:t>00</w:t>
+      </w:r>
+      <w:r>
+        <w:t>)</w:t>
+      </w:r>
+    </w:p>
+    <w:p>
+      <w:r>
+        <w:t>Tipo de pneu</w:t>
+      </w:r>
+      <w:r>
+        <w:t xml:space="preserve"> – (nome da marca)</w:t>
+      </w:r>
+      <w:r>
+        <w:t xml:space="preserve"> (</w:t>
+      </w:r>
+      <w:r>
+        <w:t>00</w:t>
+      </w:r>
+      <w:r>
+        <w:t>)</w:t>
+      </w:r>
+    </w:p>
+    <w:p>
+      <w:r>
+        <w:t>Roda</w:t>
+      </w:r>
+    </w:p>
+    <w:p>
+      <w:r>
+        <w:t xml:space="preserve">       Diâmetro externo (in)</w:t>
+      </w:r>
+      <w:r>
+        <w:t xml:space="preserve"> (</w:t>
+      </w:r>
+      <w:r>
+        <w:t>00</w:t>
+      </w:r>
+      <w:r>
+        <w:t>)</w:t>
+      </w:r>
+    </w:p>
+    <w:p>
+      <w:r>
+        <w:t xml:space="preserve">       Raio do aro (in)</w:t>
+      </w:r>
+      <w:r>
+        <w:t xml:space="preserve"> (</w:t>
+      </w:r>
+      <w:r>
+        <w:t>00</w:t>
+      </w:r>
+      <w:r>
+        <w:t>)</w:t>
+      </w:r>
+    </w:p>
+    <w:p>
+      <w:r>
+        <w:t xml:space="preserve">       Bandagem (in)</w:t>
+      </w:r>
+      <w:r>
+        <w:t xml:space="preserve"> (8</w:t>
+      </w:r>
+      <w:r>
+        <w:t>|</w:t>
+      </w:r>
+      <w:r>
+        <w:t>9</w:t>
+      </w:r>
+      <w:r>
+        <w:t>|</w:t>
+      </w:r>
+      <w:r>
+        <w:t>10)</w:t>
+      </w:r>
+    </w:p>
+    <w:p>
+      <w:r>
+        <w:t>Pressão dos pneus</w:t>
+      </w:r>
+      <w:r>
+        <w:t xml:space="preserve"> (psi)</w:t>
+      </w:r>
+      <w:r>
+        <w:t xml:space="preserve">  (00,0</w:t>
+      </w:r>
+      <w:r>
+        <w:t>)</w:t>
+      </w:r>
+    </w:p>
+    <w:p>
+      <w:r>
+        <w:t>Distância entre eixos</w:t>
+      </w:r>
+      <w:r>
+        <w:t xml:space="preserve"> (mm)</w:t>
+      </w:r>
+      <w:r>
+        <w:t xml:space="preserve"> (</w:t>
+      </w:r>
+      <w:r>
+        <w:t>0000</w:t>
+      </w:r>
+      <w:r>
+        <w:t>)</w:t>
+      </w:r>
+    </w:p>
+    <w:p>
+      <w:r>
+        <w:t>Bitola F/R (mm)</w:t>
+      </w:r>
+      <w:r>
+        <w:t xml:space="preserve"> (</w:t>
+      </w:r>
+      <w:r>
+        <w:t>0000</w:t>
+      </w:r>
+      <w:r>
+        <w:t>)</w:t>
+      </w:r>
+    </w:p>
+    <w:p>
+      <w:r>
+        <w:t>Comprimento total</w:t>
+      </w:r>
+      <w:r>
+        <w:t xml:space="preserve"> mm</w:t>
+      </w:r>
+      <w:r>
+        <w:t xml:space="preserve"> (</w:t>
+      </w:r>
+      <w:r>
+        <w:t>0000</w:t>
+      </w:r>
+      <w:r>
+        <w:t>)</w:t>
+      </w:r>
+    </w:p>
+    <w:p>
+      <w:r>
         <w:lastRenderedPageBreak/>
-        <w:t>Mechanical SET UP</w:t>
-      </w:r>
-    </w:p>
-    <w:p>
-      <w:r>
-        <w:t>Massa do carro</w:t>
-      </w:r>
-      <w:r>
-        <w:t xml:space="preserve"> </w:t>
-      </w:r>
-      <w:r>
-        <w:t>–</w:t>
-      </w:r>
-      <w:r>
-        <w:t xml:space="preserve"> kg</w:t>
-      </w:r>
-      <w:r>
-        <w:t xml:space="preserve"> (igual ao piloto)</w:t>
-      </w:r>
-    </w:p>
-    <w:p>
-      <w:r>
-        <w:t>Combustível</w:t>
-      </w:r>
-      <w:r>
-        <w:t xml:space="preserve"> </w:t>
-      </w:r>
-      <w:r>
-        <w:t>–</w:t>
-      </w:r>
-      <w:r>
-        <w:t xml:space="preserve"> kg</w:t>
-      </w:r>
-      <w:r>
-        <w:t xml:space="preserve"> (igual piloto)</w:t>
-      </w:r>
-    </w:p>
-    <w:p>
-      <w:r>
-        <w:t>Tipo de pneu</w:t>
-      </w:r>
-      <w:r>
-        <w:t xml:space="preserve"> – (nome da marca)</w:t>
-      </w:r>
-      <w:r>
-        <w:t xml:space="preserve"> (50)</w:t>
-      </w:r>
-    </w:p>
-    <w:p>
-      <w:r>
-        <w:t>Tyre spec</w:t>
-      </w:r>
-    </w:p>
-    <w:p>
-      <w:r>
-        <w:t xml:space="preserve">       Diâmetro externo (in)</w:t>
-      </w:r>
-      <w:r>
-        <w:t xml:space="preserve"> (2)</w:t>
-      </w:r>
-    </w:p>
-    <w:p>
-      <w:r>
-        <w:t xml:space="preserve">       Raio do aro (in)</w:t>
-      </w:r>
-      <w:r>
-        <w:t xml:space="preserve"> (2)</w:t>
-      </w:r>
-    </w:p>
-    <w:p>
-      <w:r>
-        <w:t xml:space="preserve">       Bandagem (in)</w:t>
-      </w:r>
-      <w:r>
-        <w:t xml:space="preserve"> (padrão: 8-10)</w:t>
-      </w:r>
-    </w:p>
-    <w:p>
-      <w:r>
-        <w:t>Pressão dos pneus</w:t>
-      </w:r>
-      <w:r>
-        <w:t xml:space="preserve"> (psi)</w:t>
-      </w:r>
-      <w:r>
-        <w:t xml:space="preserve">  (float 20,1)</w:t>
-      </w:r>
-    </w:p>
-    <w:p>
-      <w:r>
-        <w:t>Distância entre eixos</w:t>
-      </w:r>
-      <w:r>
-        <w:t xml:space="preserve"> (mm)</w:t>
-      </w:r>
-      <w:r>
-        <w:t xml:space="preserve"> (4)</w:t>
-      </w:r>
-    </w:p>
-    <w:p>
-      <w:r>
-        <w:t>Bitola F/R (mm)</w:t>
-      </w:r>
-      <w:r>
-        <w:t xml:space="preserve"> (4)</w:t>
-      </w:r>
-    </w:p>
-    <w:p>
-      <w:r>
-        <w:t>Comprimento total</w:t>
+        <w:t>Largura total</w:t>
       </w:r>
       <w:r>
         <w:t xml:space="preserve"> mm</w:t>
       </w:r>
       <w:r>
-        <w:t xml:space="preserve"> (4)</w:t>
-      </w:r>
-    </w:p>
-    <w:p>
-      <w:r>
-        <w:t>Largura total</w:t>
-      </w:r>
-      <w:r>
-        <w:t xml:space="preserve"> mm</w:t>
-      </w:r>
-      <w:r>
-        <w:t xml:space="preserve"> (4)</w:t>
+        <w:t xml:space="preserve"> (</w:t>
+      </w:r>
+      <w:r>
+        <w:t>0000</w:t>
+      </w:r>
+      <w:r>
+        <w:t>)</w:t>
       </w:r>
     </w:p>
     <w:p>
@@ -429,6 +624,9 @@
       <w:r>
         <w:t xml:space="preserve">  -    mm</w:t>
       </w:r>
+      <w:r>
+        <w:t xml:space="preserve"> (0000)</w:t>
+      </w:r>
     </w:p>
     <w:p>
       <w:r>
@@ -437,6 +635,9 @@
       <w:r>
         <w:t xml:space="preserve">   -    mm</w:t>
       </w:r>
+      <w:r>
+        <w:t xml:space="preserve"> (0000)</w:t>
+      </w:r>
     </w:p>
     <w:p>
       <w:r>
@@ -449,7 +650,19 @@
         <w:t xml:space="preserve">    -    </w:t>
       </w:r>
       <w:r>
-        <w:t>ângulo (130,1)</w:t>
+        <w:t>ângulo (</w:t>
+      </w:r>
+      <w:r>
+        <w:t>00</w:t>
+      </w:r>
+      <w:r>
+        <w:t>0,</w:t>
+      </w:r>
+      <w:r>
+        <w:t>0</w:t>
+      </w:r>
+      <w:r>
+        <w:t>)</w:t>
       </w:r>
     </w:p>
     <w:p>
@@ -460,7 +673,7 @@
         <w:t xml:space="preserve">     -    </w:t>
       </w:r>
       <w:r>
-        <w:t>ângulo..</w:t>
+        <w:t>ângulo (000,0)</w:t>
       </w:r>
     </w:p>
     <w:p>
@@ -468,18 +681,36 @@
         <w:t>Constante de Mola</w:t>
       </w:r>
       <w:r>
-        <w:t xml:space="preserve">   -    newton / mm²</w:t>
-      </w:r>
-      <w:r>
-        <w:t xml:space="preserve">   80k</w:t>
-      </w:r>
-    </w:p>
-    <w:p>
+        <w:t xml:space="preserve"> - </w:t>
+      </w:r>
+      <w:r>
+        <w:t>newton / mm²</w:t>
+      </w:r>
+      <w:r>
+        <w:t xml:space="preserve">   </w:t>
+      </w:r>
+      <w:r>
+        <w:t>(00</w:t>
+      </w:r>
+      <w:r>
+        <w:t>k</w:t>
+      </w:r>
+      <w:r>
+        <w:t>)</w:t>
+      </w:r>
+    </w:p>
+    <w:p>
+      <w:r>
+        <w:t>**</w:t>
+      </w:r>
       <w:r>
         <w:t>Pré carga do amortecedor</w:t>
       </w:r>
       <w:r>
-        <w:t xml:space="preserve">   - Qt de rosca  -  (T)urn  ex: (2T) ou (2T ½)</w:t>
+        <w:t xml:space="preserve">   - Qt de rosca  -  T (0T) ou (0</w:t>
+      </w:r>
+      <w:r>
+        <w:t>T ½)</w:t>
       </w:r>
     </w:p>
     <w:p>
@@ -504,15 +735,27 @@
         <w:rPr>
           <w:lang w:val="en-US"/>
         </w:rPr>
-        <w:t xml:space="preserve"> (4)</w:t>
-      </w:r>
-    </w:p>
-    <w:p>
-      <w:pPr>
-        <w:rPr>
-          <w:lang w:val="en-US"/>
-        </w:rPr>
-      </w:pPr>
+        <w:t xml:space="preserve"> (0000</w:t>
+      </w:r>
+      <w:r>
+        <w:rPr>
+          <w:lang w:val="en-US"/>
+        </w:rPr>
+        <w:t>)</w:t>
+      </w:r>
+    </w:p>
+    <w:p>
+      <w:pPr>
+        <w:rPr>
+          <w:lang w:val="en-US"/>
+        </w:rPr>
+      </w:pPr>
+      <w:r>
+        <w:rPr>
+          <w:lang w:val="en-US"/>
+        </w:rPr>
+        <w:t>**</w:t>
+      </w:r>
       <w:r>
         <w:rPr>
           <w:lang w:val="en-US"/>
@@ -526,31 +769,64 @@
         <w:t xml:space="preserve">    Angulo  </w:t>
       </w:r>
       <w:r>
-        <w:t>(antigo sleep angle)</w:t>
-      </w:r>
-    </w:p>
-    <w:p>
+        <w:t>(</w:t>
+      </w:r>
+      <w:r>
+        <w:t>000,0</w:t>
+      </w:r>
+      <w:r>
+        <w:t>)</w:t>
+      </w:r>
+    </w:p>
+    <w:p>
+      <w:r>
+        <w:t>**</w:t>
+      </w:r>
       <w:r>
         <w:t>REAR TOE L/R</w:t>
       </w:r>
       <w:r>
-        <w:t xml:space="preserve">    ângulo    (antigo sleep angle)</w:t>
-      </w:r>
-    </w:p>
-    <w:p>
+        <w:t xml:space="preserve">    ângulo    (</w:t>
+      </w:r>
+      <w:r>
+        <w:t>000,0</w:t>
+      </w:r>
+      <w:r>
+        <w:t>)</w:t>
+      </w:r>
+    </w:p>
+    <w:p>
+      <w:r>
+        <w:t>**</w:t>
+      </w:r>
       <w:r>
         <w:t>FRONT CAMBER L/R</w:t>
       </w:r>
       <w:r>
-        <w:t xml:space="preserve">   (já tinha)</w:t>
-      </w:r>
-    </w:p>
-    <w:p>
+        <w:t xml:space="preserve">   (</w:t>
+      </w:r>
+      <w:r>
+        <w:t>000,0</w:t>
+      </w:r>
+      <w:r>
+        <w:t>)</w:t>
+      </w:r>
+    </w:p>
+    <w:p>
+      <w:r>
+        <w:t>**</w:t>
+      </w:r>
       <w:r>
         <w:t>REAR CAMBER L/R</w:t>
       </w:r>
       <w:r>
-        <w:t xml:space="preserve">     (já tinha)</w:t>
+        <w:t xml:space="preserve">     (</w:t>
+      </w:r>
+      <w:r>
+        <w:t>000,0</w:t>
+      </w:r>
+      <w:r>
+        <w:t>)</w:t>
       </w:r>
     </w:p>
     <w:p>
@@ -558,7 +834,13 @@
         <w:t>CASTER</w:t>
       </w:r>
       <w:r>
-        <w:t xml:space="preserve">   (já tinha)</w:t>
+        <w:t xml:space="preserve">   (</w:t>
+      </w:r>
+      <w:r>
+        <w:t>000,0</w:t>
+      </w:r>
+      <w:r>
+        <w:t>)</w:t>
       </w:r>
     </w:p>
     <w:p>
@@ -566,7 +848,10 @@
         <w:t>Ângulo de ackermann</w:t>
       </w:r>
       <w:r>
-        <w:t xml:space="preserve">    -    angulo</w:t>
+        <w:t xml:space="preserve">    -    </w:t>
+      </w:r>
+      <w:r>
+        <w:t>(000,0)</w:t>
       </w:r>
     </w:p>
     <w:sectPr>
@@ -1027,7 +1312,7 @@
   <a:extraClrSchemeLst/>
   <a:extLst>
     <a:ext uri="{05A4C25C-085E-4340-85A3-A5531E510DB2}">
-      <thm15:themeFamily xmlns:thm15="http://schemas.microsoft.com/office/thememl/2012/main" xmlns="" name="Office Theme" id="{62F939B6-93AF-4DB8-9C6B-D6C7DFDC589F}" vid="{4A3C46E8-61CC-4603-A589-7422A47A8E4A}"/>
+      <thm15:themeFamily xmlns="" xmlns:thm15="http://schemas.microsoft.com/office/thememl/2012/main" name="Office Theme" id="{62F939B6-93AF-4DB8-9C6B-D6C7DFDC589F}" vid="{4A3C46E8-61CC-4603-A589-7422A47A8E4A}"/>
     </a:ext>
   </a:extLst>
 </a:theme>

</xml_diff>